<commit_message>
preliminary analysis with tables seasonal means comparison and regression
</commit_message>
<xml_diff>
--- a/tables/summary_stats.docx
+++ b/tables/summary_stats.docx
@@ -4434,51 +4434,51 @@
                 <w:szCs w:val="16"/>
                 <w:color w:val="000000"/>
               </w:rPr>
-              <w:t xml:space="preserve"/>
-            </w:r>
-          </w:p>
-        </w:tc>
-        <w:tc>
-          <w:tcPr>
-            <w:tcBorders>
-              <w:bottom w:val="none" w:sz="0" w:space="0" w:color="000000"/>
-              <w:top w:val="none" w:sz="0" w:space="0" w:color="000000"/>
-              <w:left w:val="none" w:sz="0" w:space="0" w:color="000000"/>
-              <w:right w:val="none" w:sz="0" w:space="0" w:color="000000"/>
-            </w:tcBorders>
-            <w:shd w:val="clear" w:color="auto" w:fill="FFFFFF"/>
-            <w:tcMar>
-              <w:top w:w="0" w:type="dxa"/>
-              <w:bottom w:w="0" w:type="dxa"/>
-              <w:left w:w="0" w:type="dxa"/>
-              <w:right w:w="0" w:type="dxa"/>
-            </w:tcMar>
-            <w:vAlign w:val="top"/>
-          </w:tcPr>
-          <w:p>
-            <w:pPr>
-              <w:pStyle w:val="Normal"/>
-              <w:jc w:val="center"/>
-              <w:pBdr>
-                <w:bottom w:val="none" w:sz="0" w:space="0" w:color="000000"/>
-                <w:top w:val="none" w:sz="0" w:space="0" w:color="000000"/>
-                <w:left w:val="none" w:sz="0" w:space="0" w:color="000000"/>
-                <w:right w:val="none" w:sz="0" w:space="0" w:color="000000"/>
-              </w:pBdr>
-              <w:spacing w:after="100" w:before="100" w:line="240"/>
-              <w:ind w:left="100" w:right="100" w:firstLine="0" w:firstLineChars="0"/>
-            </w:pPr>
-            <w:r>
-              <w:rPr>
-                <w:rFonts w:ascii="Arial" w:hAnsi="Arial" w:eastAsia="Arial" w:cs="Arial"/>
-                <w:i w:val="false"/>
-                <w:b w:val="false"/>
-                <w:u w:val="none"/>
-                <w:sz w:val="16"/>
-                <w:szCs w:val="16"/>
-                <w:color w:val="000000"/>
-              </w:rPr>
-              <w:t xml:space="preserve"/>
+              <w:t xml:space="preserve">39</w:t>
+            </w:r>
+          </w:p>
+        </w:tc>
+        <w:tc>
+          <w:tcPr>
+            <w:tcBorders>
+              <w:bottom w:val="none" w:sz="0" w:space="0" w:color="000000"/>
+              <w:top w:val="none" w:sz="0" w:space="0" w:color="000000"/>
+              <w:left w:val="none" w:sz="0" w:space="0" w:color="000000"/>
+              <w:right w:val="none" w:sz="0" w:space="0" w:color="000000"/>
+            </w:tcBorders>
+            <w:shd w:val="clear" w:color="auto" w:fill="FFFFFF"/>
+            <w:tcMar>
+              <w:top w:w="0" w:type="dxa"/>
+              <w:bottom w:w="0" w:type="dxa"/>
+              <w:left w:w="0" w:type="dxa"/>
+              <w:right w:w="0" w:type="dxa"/>
+            </w:tcMar>
+            <w:vAlign w:val="top"/>
+          </w:tcPr>
+          <w:p>
+            <w:pPr>
+              <w:pStyle w:val="Normal"/>
+              <w:jc w:val="center"/>
+              <w:pBdr>
+                <w:bottom w:val="none" w:sz="0" w:space="0" w:color="000000"/>
+                <w:top w:val="none" w:sz="0" w:space="0" w:color="000000"/>
+                <w:left w:val="none" w:sz="0" w:space="0" w:color="000000"/>
+                <w:right w:val="none" w:sz="0" w:space="0" w:color="000000"/>
+              </w:pBdr>
+              <w:spacing w:after="100" w:before="100" w:line="240"/>
+              <w:ind w:left="100" w:right="100" w:firstLine="0" w:firstLineChars="0"/>
+            </w:pPr>
+            <w:r>
+              <w:rPr>
+                <w:rFonts w:ascii="Arial" w:hAnsi="Arial" w:eastAsia="Arial" w:cs="Arial"/>
+                <w:i w:val="false"/>
+                <w:b w:val="false"/>
+                <w:u w:val="none"/>
+                <w:sz w:val="16"/>
+                <w:szCs w:val="16"/>
+                <w:color w:val="000000"/>
+              </w:rPr>
+              <w:t xml:space="preserve">100.0</w:t>
             </w:r>
           </w:p>
         </w:tc>
@@ -5001,51 +5001,51 @@
                 <w:szCs w:val="16"/>
                 <w:color w:val="000000"/>
               </w:rPr>
-              <w:t xml:space="preserve"/>
-            </w:r>
-          </w:p>
-        </w:tc>
-        <w:tc>
-          <w:tcPr>
-            <w:tcBorders>
-              <w:bottom w:val="none" w:sz="0" w:space="0" w:color="000000"/>
-              <w:top w:val="none" w:sz="0" w:space="0" w:color="000000"/>
-              <w:left w:val="none" w:sz="0" w:space="0" w:color="000000"/>
-              <w:right w:val="none" w:sz="0" w:space="0" w:color="000000"/>
-            </w:tcBorders>
-            <w:shd w:val="clear" w:color="auto" w:fill="FFFFFF"/>
-            <w:tcMar>
-              <w:top w:w="0" w:type="dxa"/>
-              <w:bottom w:w="0" w:type="dxa"/>
-              <w:left w:w="0" w:type="dxa"/>
-              <w:right w:w="0" w:type="dxa"/>
-            </w:tcMar>
-            <w:vAlign w:val="top"/>
-          </w:tcPr>
-          <w:p>
-            <w:pPr>
-              <w:pStyle w:val="Normal"/>
-              <w:jc w:val="center"/>
-              <w:pBdr>
-                <w:bottom w:val="none" w:sz="0" w:space="0" w:color="000000"/>
-                <w:top w:val="none" w:sz="0" w:space="0" w:color="000000"/>
-                <w:left w:val="none" w:sz="0" w:space="0" w:color="000000"/>
-                <w:right w:val="none" w:sz="0" w:space="0" w:color="000000"/>
-              </w:pBdr>
-              <w:spacing w:after="100" w:before="100" w:line="240"/>
-              <w:ind w:left="100" w:right="100" w:firstLine="0" w:firstLineChars="0"/>
-            </w:pPr>
-            <w:r>
-              <w:rPr>
-                <w:rFonts w:ascii="Arial" w:hAnsi="Arial" w:eastAsia="Arial" w:cs="Arial"/>
-                <w:i w:val="false"/>
-                <w:b w:val="false"/>
-                <w:u w:val="none"/>
-                <w:sz w:val="16"/>
-                <w:szCs w:val="16"/>
-                <w:color w:val="000000"/>
-              </w:rPr>
-              <w:t xml:space="preserve"/>
+              <w:t xml:space="preserve">36</w:t>
+            </w:r>
+          </w:p>
+        </w:tc>
+        <w:tc>
+          <w:tcPr>
+            <w:tcBorders>
+              <w:bottom w:val="none" w:sz="0" w:space="0" w:color="000000"/>
+              <w:top w:val="none" w:sz="0" w:space="0" w:color="000000"/>
+              <w:left w:val="none" w:sz="0" w:space="0" w:color="000000"/>
+              <w:right w:val="none" w:sz="0" w:space="0" w:color="000000"/>
+            </w:tcBorders>
+            <w:shd w:val="clear" w:color="auto" w:fill="FFFFFF"/>
+            <w:tcMar>
+              <w:top w:w="0" w:type="dxa"/>
+              <w:bottom w:w="0" w:type="dxa"/>
+              <w:left w:w="0" w:type="dxa"/>
+              <w:right w:w="0" w:type="dxa"/>
+            </w:tcMar>
+            <w:vAlign w:val="top"/>
+          </w:tcPr>
+          <w:p>
+            <w:pPr>
+              <w:pStyle w:val="Normal"/>
+              <w:jc w:val="center"/>
+              <w:pBdr>
+                <w:bottom w:val="none" w:sz="0" w:space="0" w:color="000000"/>
+                <w:top w:val="none" w:sz="0" w:space="0" w:color="000000"/>
+                <w:left w:val="none" w:sz="0" w:space="0" w:color="000000"/>
+                <w:right w:val="none" w:sz="0" w:space="0" w:color="000000"/>
+              </w:pBdr>
+              <w:spacing w:after="100" w:before="100" w:line="240"/>
+              <w:ind w:left="100" w:right="100" w:firstLine="0" w:firstLineChars="0"/>
+            </w:pPr>
+            <w:r>
+              <w:rPr>
+                <w:rFonts w:ascii="Arial" w:hAnsi="Arial" w:eastAsia="Arial" w:cs="Arial"/>
+                <w:i w:val="false"/>
+                <w:b w:val="false"/>
+                <w:u w:val="none"/>
+                <w:sz w:val="16"/>
+                <w:szCs w:val="16"/>
+                <w:color w:val="000000"/>
+              </w:rPr>
+              <w:t xml:space="preserve">100.0</w:t>
             </w:r>
           </w:p>
         </w:tc>
@@ -11310,51 +11310,51 @@
                 <w:szCs w:val="16"/>
                 <w:color w:val="000000"/>
               </w:rPr>
-              <w:t xml:space="preserve"/>
-            </w:r>
-          </w:p>
-        </w:tc>
-        <w:tc>
-          <w:tcPr>
-            <w:tcBorders>
-              <w:bottom w:val="none" w:sz="0" w:space="0" w:color="000000"/>
-              <w:top w:val="none" w:sz="0" w:space="0" w:color="000000"/>
-              <w:left w:val="none" w:sz="0" w:space="0" w:color="000000"/>
-              <w:right w:val="none" w:sz="0" w:space="0" w:color="000000"/>
-            </w:tcBorders>
-            <w:shd w:val="clear" w:color="auto" w:fill="FFFFFF"/>
-            <w:tcMar>
-              <w:top w:w="0" w:type="dxa"/>
-              <w:bottom w:w="0" w:type="dxa"/>
-              <w:left w:w="0" w:type="dxa"/>
-              <w:right w:w="0" w:type="dxa"/>
-            </w:tcMar>
-            <w:vAlign w:val="top"/>
-          </w:tcPr>
-          <w:p>
-            <w:pPr>
-              <w:pStyle w:val="Normal"/>
-              <w:jc w:val="center"/>
-              <w:pBdr>
-                <w:bottom w:val="none" w:sz="0" w:space="0" w:color="000000"/>
-                <w:top w:val="none" w:sz="0" w:space="0" w:color="000000"/>
-                <w:left w:val="none" w:sz="0" w:space="0" w:color="000000"/>
-                <w:right w:val="none" w:sz="0" w:space="0" w:color="000000"/>
-              </w:pBdr>
-              <w:spacing w:after="100" w:before="100" w:line="240"/>
-              <w:ind w:left="100" w:right="100" w:firstLine="0" w:firstLineChars="0"/>
-            </w:pPr>
-            <w:r>
-              <w:rPr>
-                <w:rFonts w:ascii="Arial" w:hAnsi="Arial" w:eastAsia="Arial" w:cs="Arial"/>
-                <w:i w:val="false"/>
-                <w:b w:val="false"/>
-                <w:u w:val="none"/>
-                <w:sz w:val="16"/>
-                <w:szCs w:val="16"/>
-                <w:color w:val="000000"/>
-              </w:rPr>
-              <w:t xml:space="preserve"/>
+              <w:t xml:space="preserve">0</w:t>
+            </w:r>
+          </w:p>
+        </w:tc>
+        <w:tc>
+          <w:tcPr>
+            <w:tcBorders>
+              <w:bottom w:val="none" w:sz="0" w:space="0" w:color="000000"/>
+              <w:top w:val="none" w:sz="0" w:space="0" w:color="000000"/>
+              <w:left w:val="none" w:sz="0" w:space="0" w:color="000000"/>
+              <w:right w:val="none" w:sz="0" w:space="0" w:color="000000"/>
+            </w:tcBorders>
+            <w:shd w:val="clear" w:color="auto" w:fill="FFFFFF"/>
+            <w:tcMar>
+              <w:top w:w="0" w:type="dxa"/>
+              <w:bottom w:w="0" w:type="dxa"/>
+              <w:left w:w="0" w:type="dxa"/>
+              <w:right w:w="0" w:type="dxa"/>
+            </w:tcMar>
+            <w:vAlign w:val="top"/>
+          </w:tcPr>
+          <w:p>
+            <w:pPr>
+              <w:pStyle w:val="Normal"/>
+              <w:jc w:val="center"/>
+              <w:pBdr>
+                <w:bottom w:val="none" w:sz="0" w:space="0" w:color="000000"/>
+                <w:top w:val="none" w:sz="0" w:space="0" w:color="000000"/>
+                <w:left w:val="none" w:sz="0" w:space="0" w:color="000000"/>
+                <w:right w:val="none" w:sz="0" w:space="0" w:color="000000"/>
+              </w:pBdr>
+              <w:spacing w:after="100" w:before="100" w:line="240"/>
+              <w:ind w:left="100" w:right="100" w:firstLine="0" w:firstLineChars="0"/>
+            </w:pPr>
+            <w:r>
+              <w:rPr>
+                <w:rFonts w:ascii="Arial" w:hAnsi="Arial" w:eastAsia="Arial" w:cs="Arial"/>
+                <w:i w:val="false"/>
+                <w:b w:val="false"/>
+                <w:u w:val="none"/>
+                <w:sz w:val="16"/>
+                <w:szCs w:val="16"/>
+                <w:color w:val="000000"/>
+              </w:rPr>
+              <w:t xml:space="preserve">0.0</w:t>
             </w:r>
           </w:p>
         </w:tc>
@@ -11877,51 +11877,51 @@
                 <w:szCs w:val="16"/>
                 <w:color w:val="000000"/>
               </w:rPr>
-              <w:t xml:space="preserve"/>
-            </w:r>
-          </w:p>
-        </w:tc>
-        <w:tc>
-          <w:tcPr>
-            <w:tcBorders>
-              <w:bottom w:val="none" w:sz="0" w:space="0" w:color="000000"/>
-              <w:top w:val="none" w:sz="0" w:space="0" w:color="000000"/>
-              <w:left w:val="none" w:sz="0" w:space="0" w:color="000000"/>
-              <w:right w:val="none" w:sz="0" w:space="0" w:color="000000"/>
-            </w:tcBorders>
-            <w:shd w:val="clear" w:color="auto" w:fill="FFFFFF"/>
-            <w:tcMar>
-              <w:top w:w="0" w:type="dxa"/>
-              <w:bottom w:w="0" w:type="dxa"/>
-              <w:left w:w="0" w:type="dxa"/>
-              <w:right w:w="0" w:type="dxa"/>
-            </w:tcMar>
-            <w:vAlign w:val="top"/>
-          </w:tcPr>
-          <w:p>
-            <w:pPr>
-              <w:pStyle w:val="Normal"/>
-              <w:jc w:val="center"/>
-              <w:pBdr>
-                <w:bottom w:val="none" w:sz="0" w:space="0" w:color="000000"/>
-                <w:top w:val="none" w:sz="0" w:space="0" w:color="000000"/>
-                <w:left w:val="none" w:sz="0" w:space="0" w:color="000000"/>
-                <w:right w:val="none" w:sz="0" w:space="0" w:color="000000"/>
-              </w:pBdr>
-              <w:spacing w:after="100" w:before="100" w:line="240"/>
-              <w:ind w:left="100" w:right="100" w:firstLine="0" w:firstLineChars="0"/>
-            </w:pPr>
-            <w:r>
-              <w:rPr>
-                <w:rFonts w:ascii="Arial" w:hAnsi="Arial" w:eastAsia="Arial" w:cs="Arial"/>
-                <w:i w:val="false"/>
-                <w:b w:val="false"/>
-                <w:u w:val="none"/>
-                <w:sz w:val="16"/>
-                <w:szCs w:val="16"/>
-                <w:color w:val="000000"/>
-              </w:rPr>
-              <w:t xml:space="preserve"/>
+              <w:t xml:space="preserve">0</w:t>
+            </w:r>
+          </w:p>
+        </w:tc>
+        <w:tc>
+          <w:tcPr>
+            <w:tcBorders>
+              <w:bottom w:val="none" w:sz="0" w:space="0" w:color="000000"/>
+              <w:top w:val="none" w:sz="0" w:space="0" w:color="000000"/>
+              <w:left w:val="none" w:sz="0" w:space="0" w:color="000000"/>
+              <w:right w:val="none" w:sz="0" w:space="0" w:color="000000"/>
+            </w:tcBorders>
+            <w:shd w:val="clear" w:color="auto" w:fill="FFFFFF"/>
+            <w:tcMar>
+              <w:top w:w="0" w:type="dxa"/>
+              <w:bottom w:w="0" w:type="dxa"/>
+              <w:left w:w="0" w:type="dxa"/>
+              <w:right w:w="0" w:type="dxa"/>
+            </w:tcMar>
+            <w:vAlign w:val="top"/>
+          </w:tcPr>
+          <w:p>
+            <w:pPr>
+              <w:pStyle w:val="Normal"/>
+              <w:jc w:val="center"/>
+              <w:pBdr>
+                <w:bottom w:val="none" w:sz="0" w:space="0" w:color="000000"/>
+                <w:top w:val="none" w:sz="0" w:space="0" w:color="000000"/>
+                <w:left w:val="none" w:sz="0" w:space="0" w:color="000000"/>
+                <w:right w:val="none" w:sz="0" w:space="0" w:color="000000"/>
+              </w:pBdr>
+              <w:spacing w:after="100" w:before="100" w:line="240"/>
+              <w:ind w:left="100" w:right="100" w:firstLine="0" w:firstLineChars="0"/>
+            </w:pPr>
+            <w:r>
+              <w:rPr>
+                <w:rFonts w:ascii="Arial" w:hAnsi="Arial" w:eastAsia="Arial" w:cs="Arial"/>
+                <w:i w:val="false"/>
+                <w:b w:val="false"/>
+                <w:u w:val="none"/>
+                <w:sz w:val="16"/>
+                <w:szCs w:val="16"/>
+                <w:color w:val="000000"/>
+              </w:rPr>
+              <w:t xml:space="preserve">0.0</w:t>
             </w:r>
           </w:p>
         </w:tc>
@@ -17040,51 +17040,51 @@
                 <w:szCs w:val="16"/>
                 <w:color w:val="000000"/>
               </w:rPr>
-              <w:t xml:space="preserve"/>
-            </w:r>
-          </w:p>
-        </w:tc>
-        <w:tc>
-          <w:tcPr>
-            <w:tcBorders>
-              <w:bottom w:val="none" w:sz="0" w:space="0" w:color="000000"/>
-              <w:top w:val="none" w:sz="0" w:space="0" w:color="000000"/>
-              <w:left w:val="none" w:sz="0" w:space="0" w:color="000000"/>
-              <w:right w:val="none" w:sz="0" w:space="0" w:color="000000"/>
-            </w:tcBorders>
-            <w:shd w:val="clear" w:color="auto" w:fill="FFFFFF"/>
-            <w:tcMar>
-              <w:top w:w="0" w:type="dxa"/>
-              <w:bottom w:w="0" w:type="dxa"/>
-              <w:left w:w="0" w:type="dxa"/>
-              <w:right w:w="0" w:type="dxa"/>
-            </w:tcMar>
-            <w:vAlign w:val="top"/>
-          </w:tcPr>
-          <w:p>
-            <w:pPr>
-              <w:pStyle w:val="Normal"/>
-              <w:jc w:val="center"/>
-              <w:pBdr>
-                <w:bottom w:val="none" w:sz="0" w:space="0" w:color="000000"/>
-                <w:top w:val="none" w:sz="0" w:space="0" w:color="000000"/>
-                <w:left w:val="none" w:sz="0" w:space="0" w:color="000000"/>
-                <w:right w:val="none" w:sz="0" w:space="0" w:color="000000"/>
-              </w:pBdr>
-              <w:spacing w:after="100" w:before="100" w:line="240"/>
-              <w:ind w:left="100" w:right="100" w:firstLine="0" w:firstLineChars="0"/>
-            </w:pPr>
-            <w:r>
-              <w:rPr>
-                <w:rFonts w:ascii="Arial" w:hAnsi="Arial" w:eastAsia="Arial" w:cs="Arial"/>
-                <w:i w:val="false"/>
-                <w:b w:val="false"/>
-                <w:u w:val="none"/>
-                <w:sz w:val="16"/>
-                <w:szCs w:val="16"/>
-                <w:color w:val="000000"/>
-              </w:rPr>
-              <w:t xml:space="preserve"/>
+              <w:t xml:space="preserve">39</w:t>
+            </w:r>
+          </w:p>
+        </w:tc>
+        <w:tc>
+          <w:tcPr>
+            <w:tcBorders>
+              <w:bottom w:val="none" w:sz="0" w:space="0" w:color="000000"/>
+              <w:top w:val="none" w:sz="0" w:space="0" w:color="000000"/>
+              <w:left w:val="none" w:sz="0" w:space="0" w:color="000000"/>
+              <w:right w:val="none" w:sz="0" w:space="0" w:color="000000"/>
+            </w:tcBorders>
+            <w:shd w:val="clear" w:color="auto" w:fill="FFFFFF"/>
+            <w:tcMar>
+              <w:top w:w="0" w:type="dxa"/>
+              <w:bottom w:w="0" w:type="dxa"/>
+              <w:left w:w="0" w:type="dxa"/>
+              <w:right w:w="0" w:type="dxa"/>
+            </w:tcMar>
+            <w:vAlign w:val="top"/>
+          </w:tcPr>
+          <w:p>
+            <w:pPr>
+              <w:pStyle w:val="Normal"/>
+              <w:jc w:val="center"/>
+              <w:pBdr>
+                <w:bottom w:val="none" w:sz="0" w:space="0" w:color="000000"/>
+                <w:top w:val="none" w:sz="0" w:space="0" w:color="000000"/>
+                <w:left w:val="none" w:sz="0" w:space="0" w:color="000000"/>
+                <w:right w:val="none" w:sz="0" w:space="0" w:color="000000"/>
+              </w:pBdr>
+              <w:spacing w:after="100" w:before="100" w:line="240"/>
+              <w:ind w:left="100" w:right="100" w:firstLine="0" w:firstLineChars="0"/>
+            </w:pPr>
+            <w:r>
+              <w:rPr>
+                <w:rFonts w:ascii="Arial" w:hAnsi="Arial" w:eastAsia="Arial" w:cs="Arial"/>
+                <w:i w:val="false"/>
+                <w:b w:val="false"/>
+                <w:u w:val="none"/>
+                <w:sz w:val="16"/>
+                <w:szCs w:val="16"/>
+                <w:color w:val="000000"/>
+              </w:rPr>
+              <w:t xml:space="preserve">100.0</w:t>
             </w:r>
           </w:p>
         </w:tc>
@@ -17607,51 +17607,51 @@
                 <w:szCs w:val="16"/>
                 <w:color w:val="000000"/>
               </w:rPr>
-              <w:t xml:space="preserve"/>
-            </w:r>
-          </w:p>
-        </w:tc>
-        <w:tc>
-          <w:tcPr>
-            <w:tcBorders>
-              <w:bottom w:val="none" w:sz="0" w:space="0" w:color="000000"/>
-              <w:top w:val="none" w:sz="0" w:space="0" w:color="000000"/>
-              <w:left w:val="none" w:sz="0" w:space="0" w:color="000000"/>
-              <w:right w:val="none" w:sz="0" w:space="0" w:color="000000"/>
-            </w:tcBorders>
-            <w:shd w:val="clear" w:color="auto" w:fill="FFFFFF"/>
-            <w:tcMar>
-              <w:top w:w="0" w:type="dxa"/>
-              <w:bottom w:w="0" w:type="dxa"/>
-              <w:left w:w="0" w:type="dxa"/>
-              <w:right w:w="0" w:type="dxa"/>
-            </w:tcMar>
-            <w:vAlign w:val="top"/>
-          </w:tcPr>
-          <w:p>
-            <w:pPr>
-              <w:pStyle w:val="Normal"/>
-              <w:jc w:val="center"/>
-              <w:pBdr>
-                <w:bottom w:val="none" w:sz="0" w:space="0" w:color="000000"/>
-                <w:top w:val="none" w:sz="0" w:space="0" w:color="000000"/>
-                <w:left w:val="none" w:sz="0" w:space="0" w:color="000000"/>
-                <w:right w:val="none" w:sz="0" w:space="0" w:color="000000"/>
-              </w:pBdr>
-              <w:spacing w:after="100" w:before="100" w:line="240"/>
-              <w:ind w:left="100" w:right="100" w:firstLine="0" w:firstLineChars="0"/>
-            </w:pPr>
-            <w:r>
-              <w:rPr>
-                <w:rFonts w:ascii="Arial" w:hAnsi="Arial" w:eastAsia="Arial" w:cs="Arial"/>
-                <w:i w:val="false"/>
-                <w:b w:val="false"/>
-                <w:u w:val="none"/>
-                <w:sz w:val="16"/>
-                <w:szCs w:val="16"/>
-                <w:color w:val="000000"/>
-              </w:rPr>
-              <w:t xml:space="preserve"/>
+              <w:t xml:space="preserve">36</w:t>
+            </w:r>
+          </w:p>
+        </w:tc>
+        <w:tc>
+          <w:tcPr>
+            <w:tcBorders>
+              <w:bottom w:val="none" w:sz="0" w:space="0" w:color="000000"/>
+              <w:top w:val="none" w:sz="0" w:space="0" w:color="000000"/>
+              <w:left w:val="none" w:sz="0" w:space="0" w:color="000000"/>
+              <w:right w:val="none" w:sz="0" w:space="0" w:color="000000"/>
+            </w:tcBorders>
+            <w:shd w:val="clear" w:color="auto" w:fill="FFFFFF"/>
+            <w:tcMar>
+              <w:top w:w="0" w:type="dxa"/>
+              <w:bottom w:w="0" w:type="dxa"/>
+              <w:left w:w="0" w:type="dxa"/>
+              <w:right w:w="0" w:type="dxa"/>
+            </w:tcMar>
+            <w:vAlign w:val="top"/>
+          </w:tcPr>
+          <w:p>
+            <w:pPr>
+              <w:pStyle w:val="Normal"/>
+              <w:jc w:val="center"/>
+              <w:pBdr>
+                <w:bottom w:val="none" w:sz="0" w:space="0" w:color="000000"/>
+                <w:top w:val="none" w:sz="0" w:space="0" w:color="000000"/>
+                <w:left w:val="none" w:sz="0" w:space="0" w:color="000000"/>
+                <w:right w:val="none" w:sz="0" w:space="0" w:color="000000"/>
+              </w:pBdr>
+              <w:spacing w:after="100" w:before="100" w:line="240"/>
+              <w:ind w:left="100" w:right="100" w:firstLine="0" w:firstLineChars="0"/>
+            </w:pPr>
+            <w:r>
+              <w:rPr>
+                <w:rFonts w:ascii="Arial" w:hAnsi="Arial" w:eastAsia="Arial" w:cs="Arial"/>
+                <w:i w:val="false"/>
+                <w:b w:val="false"/>
+                <w:u w:val="none"/>
+                <w:sz w:val="16"/>
+                <w:szCs w:val="16"/>
+                <w:color w:val="000000"/>
+              </w:rPr>
+              <w:t xml:space="preserve">100.0</w:t>
             </w:r>
           </w:p>
         </w:tc>
@@ -19332,51 +19332,51 @@
                 <w:szCs w:val="16"/>
                 <w:color w:val="000000"/>
               </w:rPr>
-              <w:t xml:space="preserve"/>
-            </w:r>
-          </w:p>
-        </w:tc>
-        <w:tc>
-          <w:tcPr>
-            <w:tcBorders>
-              <w:bottom w:val="none" w:sz="0" w:space="0" w:color="000000"/>
-              <w:top w:val="none" w:sz="0" w:space="0" w:color="000000"/>
-              <w:left w:val="none" w:sz="0" w:space="0" w:color="000000"/>
-              <w:right w:val="none" w:sz="0" w:space="0" w:color="000000"/>
-            </w:tcBorders>
-            <w:shd w:val="clear" w:color="auto" w:fill="FFFFFF"/>
-            <w:tcMar>
-              <w:top w:w="0" w:type="dxa"/>
-              <w:bottom w:w="0" w:type="dxa"/>
-              <w:left w:w="0" w:type="dxa"/>
-              <w:right w:w="0" w:type="dxa"/>
-            </w:tcMar>
-            <w:vAlign w:val="top"/>
-          </w:tcPr>
-          <w:p>
-            <w:pPr>
-              <w:pStyle w:val="Normal"/>
-              <w:jc w:val="center"/>
-              <w:pBdr>
-                <w:bottom w:val="none" w:sz="0" w:space="0" w:color="000000"/>
-                <w:top w:val="none" w:sz="0" w:space="0" w:color="000000"/>
-                <w:left w:val="none" w:sz="0" w:space="0" w:color="000000"/>
-                <w:right w:val="none" w:sz="0" w:space="0" w:color="000000"/>
-              </w:pBdr>
-              <w:spacing w:after="100" w:before="100" w:line="240"/>
-              <w:ind w:left="100" w:right="100" w:firstLine="0" w:firstLineChars="0"/>
-            </w:pPr>
-            <w:r>
-              <w:rPr>
-                <w:rFonts w:ascii="Arial" w:hAnsi="Arial" w:eastAsia="Arial" w:cs="Arial"/>
-                <w:i w:val="false"/>
-                <w:b w:val="false"/>
-                <w:u w:val="none"/>
-                <w:sz w:val="16"/>
-                <w:szCs w:val="16"/>
-                <w:color w:val="000000"/>
-              </w:rPr>
-              <w:t xml:space="preserve"/>
+              <w:t xml:space="preserve">39</w:t>
+            </w:r>
+          </w:p>
+        </w:tc>
+        <w:tc>
+          <w:tcPr>
+            <w:tcBorders>
+              <w:bottom w:val="none" w:sz="0" w:space="0" w:color="000000"/>
+              <w:top w:val="none" w:sz="0" w:space="0" w:color="000000"/>
+              <w:left w:val="none" w:sz="0" w:space="0" w:color="000000"/>
+              <w:right w:val="none" w:sz="0" w:space="0" w:color="000000"/>
+            </w:tcBorders>
+            <w:shd w:val="clear" w:color="auto" w:fill="FFFFFF"/>
+            <w:tcMar>
+              <w:top w:w="0" w:type="dxa"/>
+              <w:bottom w:w="0" w:type="dxa"/>
+              <w:left w:w="0" w:type="dxa"/>
+              <w:right w:w="0" w:type="dxa"/>
+            </w:tcMar>
+            <w:vAlign w:val="top"/>
+          </w:tcPr>
+          <w:p>
+            <w:pPr>
+              <w:pStyle w:val="Normal"/>
+              <w:jc w:val="center"/>
+              <w:pBdr>
+                <w:bottom w:val="none" w:sz="0" w:space="0" w:color="000000"/>
+                <w:top w:val="none" w:sz="0" w:space="0" w:color="000000"/>
+                <w:left w:val="none" w:sz="0" w:space="0" w:color="000000"/>
+                <w:right w:val="none" w:sz="0" w:space="0" w:color="000000"/>
+              </w:pBdr>
+              <w:spacing w:after="100" w:before="100" w:line="240"/>
+              <w:ind w:left="100" w:right="100" w:firstLine="0" w:firstLineChars="0"/>
+            </w:pPr>
+            <w:r>
+              <w:rPr>
+                <w:rFonts w:ascii="Arial" w:hAnsi="Arial" w:eastAsia="Arial" w:cs="Arial"/>
+                <w:i w:val="false"/>
+                <w:b w:val="false"/>
+                <w:u w:val="none"/>
+                <w:sz w:val="16"/>
+                <w:szCs w:val="16"/>
+                <w:color w:val="000000"/>
+              </w:rPr>
+              <w:t xml:space="preserve">100.0</w:t>
             </w:r>
           </w:p>
         </w:tc>
@@ -19899,51 +19899,51 @@
                 <w:szCs w:val="16"/>
                 <w:color w:val="000000"/>
               </w:rPr>
-              <w:t xml:space="preserve"/>
-            </w:r>
-          </w:p>
-        </w:tc>
-        <w:tc>
-          <w:tcPr>
-            <w:tcBorders>
-              <w:bottom w:val="none" w:sz="0" w:space="0" w:color="000000"/>
-              <w:top w:val="none" w:sz="0" w:space="0" w:color="000000"/>
-              <w:left w:val="none" w:sz="0" w:space="0" w:color="000000"/>
-              <w:right w:val="none" w:sz="0" w:space="0" w:color="000000"/>
-            </w:tcBorders>
-            <w:shd w:val="clear" w:color="auto" w:fill="FFFFFF"/>
-            <w:tcMar>
-              <w:top w:w="0" w:type="dxa"/>
-              <w:bottom w:w="0" w:type="dxa"/>
-              <w:left w:w="0" w:type="dxa"/>
-              <w:right w:w="0" w:type="dxa"/>
-            </w:tcMar>
-            <w:vAlign w:val="top"/>
-          </w:tcPr>
-          <w:p>
-            <w:pPr>
-              <w:pStyle w:val="Normal"/>
-              <w:jc w:val="center"/>
-              <w:pBdr>
-                <w:bottom w:val="none" w:sz="0" w:space="0" w:color="000000"/>
-                <w:top w:val="none" w:sz="0" w:space="0" w:color="000000"/>
-                <w:left w:val="none" w:sz="0" w:space="0" w:color="000000"/>
-                <w:right w:val="none" w:sz="0" w:space="0" w:color="000000"/>
-              </w:pBdr>
-              <w:spacing w:after="100" w:before="100" w:line="240"/>
-              <w:ind w:left="100" w:right="100" w:firstLine="0" w:firstLineChars="0"/>
-            </w:pPr>
-            <w:r>
-              <w:rPr>
-                <w:rFonts w:ascii="Arial" w:hAnsi="Arial" w:eastAsia="Arial" w:cs="Arial"/>
-                <w:i w:val="false"/>
-                <w:b w:val="false"/>
-                <w:u w:val="none"/>
-                <w:sz w:val="16"/>
-                <w:szCs w:val="16"/>
-                <w:color w:val="000000"/>
-              </w:rPr>
-              <w:t xml:space="preserve"/>
+              <w:t xml:space="preserve">36</w:t>
+            </w:r>
+          </w:p>
+        </w:tc>
+        <w:tc>
+          <w:tcPr>
+            <w:tcBorders>
+              <w:bottom w:val="none" w:sz="0" w:space="0" w:color="000000"/>
+              <w:top w:val="none" w:sz="0" w:space="0" w:color="000000"/>
+              <w:left w:val="none" w:sz="0" w:space="0" w:color="000000"/>
+              <w:right w:val="none" w:sz="0" w:space="0" w:color="000000"/>
+            </w:tcBorders>
+            <w:shd w:val="clear" w:color="auto" w:fill="FFFFFF"/>
+            <w:tcMar>
+              <w:top w:w="0" w:type="dxa"/>
+              <w:bottom w:w="0" w:type="dxa"/>
+              <w:left w:w="0" w:type="dxa"/>
+              <w:right w:w="0" w:type="dxa"/>
+            </w:tcMar>
+            <w:vAlign w:val="top"/>
+          </w:tcPr>
+          <w:p>
+            <w:pPr>
+              <w:pStyle w:val="Normal"/>
+              <w:jc w:val="center"/>
+              <w:pBdr>
+                <w:bottom w:val="none" w:sz="0" w:space="0" w:color="000000"/>
+                <w:top w:val="none" w:sz="0" w:space="0" w:color="000000"/>
+                <w:left w:val="none" w:sz="0" w:space="0" w:color="000000"/>
+                <w:right w:val="none" w:sz="0" w:space="0" w:color="000000"/>
+              </w:pBdr>
+              <w:spacing w:after="100" w:before="100" w:line="240"/>
+              <w:ind w:left="100" w:right="100" w:firstLine="0" w:firstLineChars="0"/>
+            </w:pPr>
+            <w:r>
+              <w:rPr>
+                <w:rFonts w:ascii="Arial" w:hAnsi="Arial" w:eastAsia="Arial" w:cs="Arial"/>
+                <w:i w:val="false"/>
+                <w:b w:val="false"/>
+                <w:u w:val="none"/>
+                <w:sz w:val="16"/>
+                <w:szCs w:val="16"/>
+                <w:color w:val="000000"/>
+              </w:rPr>
+              <w:t xml:space="preserve">100.0</w:t>
             </w:r>
           </w:p>
         </w:tc>
@@ -20478,51 +20478,51 @@
                 <w:szCs w:val="16"/>
                 <w:color w:val="000000"/>
               </w:rPr>
-              <w:t xml:space="preserve"/>
-            </w:r>
-          </w:p>
-        </w:tc>
-        <w:tc>
-          <w:tcPr>
-            <w:tcBorders>
-              <w:bottom w:val="none" w:sz="0" w:space="0" w:color="000000"/>
-              <w:top w:val="none" w:sz="0" w:space="0" w:color="000000"/>
-              <w:left w:val="none" w:sz="0" w:space="0" w:color="000000"/>
-              <w:right w:val="none" w:sz="0" w:space="0" w:color="000000"/>
-            </w:tcBorders>
-            <w:shd w:val="clear" w:color="auto" w:fill="FFFFFF"/>
-            <w:tcMar>
-              <w:top w:w="0" w:type="dxa"/>
-              <w:bottom w:w="0" w:type="dxa"/>
-              <w:left w:w="0" w:type="dxa"/>
-              <w:right w:w="0" w:type="dxa"/>
-            </w:tcMar>
-            <w:vAlign w:val="top"/>
-          </w:tcPr>
-          <w:p>
-            <w:pPr>
-              <w:pStyle w:val="Normal"/>
-              <w:jc w:val="center"/>
-              <w:pBdr>
-                <w:bottom w:val="none" w:sz="0" w:space="0" w:color="000000"/>
-                <w:top w:val="none" w:sz="0" w:space="0" w:color="000000"/>
-                <w:left w:val="none" w:sz="0" w:space="0" w:color="000000"/>
-                <w:right w:val="none" w:sz="0" w:space="0" w:color="000000"/>
-              </w:pBdr>
-              <w:spacing w:after="100" w:before="100" w:line="240"/>
-              <w:ind w:left="100" w:right="100" w:firstLine="0" w:firstLineChars="0"/>
-            </w:pPr>
-            <w:r>
-              <w:rPr>
-                <w:rFonts w:ascii="Arial" w:hAnsi="Arial" w:eastAsia="Arial" w:cs="Arial"/>
-                <w:i w:val="false"/>
-                <w:b w:val="false"/>
-                <w:u w:val="none"/>
-                <w:sz w:val="16"/>
-                <w:szCs w:val="16"/>
-                <w:color w:val="000000"/>
-              </w:rPr>
-              <w:t xml:space="preserve"/>
+              <w:t xml:space="preserve">39</w:t>
+            </w:r>
+          </w:p>
+        </w:tc>
+        <w:tc>
+          <w:tcPr>
+            <w:tcBorders>
+              <w:bottom w:val="none" w:sz="0" w:space="0" w:color="000000"/>
+              <w:top w:val="none" w:sz="0" w:space="0" w:color="000000"/>
+              <w:left w:val="none" w:sz="0" w:space="0" w:color="000000"/>
+              <w:right w:val="none" w:sz="0" w:space="0" w:color="000000"/>
+            </w:tcBorders>
+            <w:shd w:val="clear" w:color="auto" w:fill="FFFFFF"/>
+            <w:tcMar>
+              <w:top w:w="0" w:type="dxa"/>
+              <w:bottom w:w="0" w:type="dxa"/>
+              <w:left w:w="0" w:type="dxa"/>
+              <w:right w:w="0" w:type="dxa"/>
+            </w:tcMar>
+            <w:vAlign w:val="top"/>
+          </w:tcPr>
+          <w:p>
+            <w:pPr>
+              <w:pStyle w:val="Normal"/>
+              <w:jc w:val="center"/>
+              <w:pBdr>
+                <w:bottom w:val="none" w:sz="0" w:space="0" w:color="000000"/>
+                <w:top w:val="none" w:sz="0" w:space="0" w:color="000000"/>
+                <w:left w:val="none" w:sz="0" w:space="0" w:color="000000"/>
+                <w:right w:val="none" w:sz="0" w:space="0" w:color="000000"/>
+              </w:pBdr>
+              <w:spacing w:after="100" w:before="100" w:line="240"/>
+              <w:ind w:left="100" w:right="100" w:firstLine="0" w:firstLineChars="0"/>
+            </w:pPr>
+            <w:r>
+              <w:rPr>
+                <w:rFonts w:ascii="Arial" w:hAnsi="Arial" w:eastAsia="Arial" w:cs="Arial"/>
+                <w:i w:val="false"/>
+                <w:b w:val="false"/>
+                <w:u w:val="none"/>
+                <w:sz w:val="16"/>
+                <w:szCs w:val="16"/>
+                <w:color w:val="000000"/>
+              </w:rPr>
+              <w:t xml:space="preserve">100.0</w:t>
             </w:r>
           </w:p>
         </w:tc>
@@ -21045,51 +21045,51 @@
                 <w:szCs w:val="16"/>
                 <w:color w:val="000000"/>
               </w:rPr>
-              <w:t xml:space="preserve"/>
-            </w:r>
-          </w:p>
-        </w:tc>
-        <w:tc>
-          <w:tcPr>
-            <w:tcBorders>
-              <w:bottom w:val="none" w:sz="0" w:space="0" w:color="000000"/>
-              <w:top w:val="none" w:sz="0" w:space="0" w:color="000000"/>
-              <w:left w:val="none" w:sz="0" w:space="0" w:color="000000"/>
-              <w:right w:val="none" w:sz="0" w:space="0" w:color="000000"/>
-            </w:tcBorders>
-            <w:shd w:val="clear" w:color="auto" w:fill="FFFFFF"/>
-            <w:tcMar>
-              <w:top w:w="0" w:type="dxa"/>
-              <w:bottom w:w="0" w:type="dxa"/>
-              <w:left w:w="0" w:type="dxa"/>
-              <w:right w:w="0" w:type="dxa"/>
-            </w:tcMar>
-            <w:vAlign w:val="top"/>
-          </w:tcPr>
-          <w:p>
-            <w:pPr>
-              <w:pStyle w:val="Normal"/>
-              <w:jc w:val="center"/>
-              <w:pBdr>
-                <w:bottom w:val="none" w:sz="0" w:space="0" w:color="000000"/>
-                <w:top w:val="none" w:sz="0" w:space="0" w:color="000000"/>
-                <w:left w:val="none" w:sz="0" w:space="0" w:color="000000"/>
-                <w:right w:val="none" w:sz="0" w:space="0" w:color="000000"/>
-              </w:pBdr>
-              <w:spacing w:after="100" w:before="100" w:line="240"/>
-              <w:ind w:left="100" w:right="100" w:firstLine="0" w:firstLineChars="0"/>
-            </w:pPr>
-            <w:r>
-              <w:rPr>
-                <w:rFonts w:ascii="Arial" w:hAnsi="Arial" w:eastAsia="Arial" w:cs="Arial"/>
-                <w:i w:val="false"/>
-                <w:b w:val="false"/>
-                <w:u w:val="none"/>
-                <w:sz w:val="16"/>
-                <w:szCs w:val="16"/>
-                <w:color w:val="000000"/>
-              </w:rPr>
-              <w:t xml:space="preserve"/>
+              <w:t xml:space="preserve">25</w:t>
+            </w:r>
+          </w:p>
+        </w:tc>
+        <w:tc>
+          <w:tcPr>
+            <w:tcBorders>
+              <w:bottom w:val="none" w:sz="0" w:space="0" w:color="000000"/>
+              <w:top w:val="none" w:sz="0" w:space="0" w:color="000000"/>
+              <w:left w:val="none" w:sz="0" w:space="0" w:color="000000"/>
+              <w:right w:val="none" w:sz="0" w:space="0" w:color="000000"/>
+            </w:tcBorders>
+            <w:shd w:val="clear" w:color="auto" w:fill="FFFFFF"/>
+            <w:tcMar>
+              <w:top w:w="0" w:type="dxa"/>
+              <w:bottom w:w="0" w:type="dxa"/>
+              <w:left w:w="0" w:type="dxa"/>
+              <w:right w:w="0" w:type="dxa"/>
+            </w:tcMar>
+            <w:vAlign w:val="top"/>
+          </w:tcPr>
+          <w:p>
+            <w:pPr>
+              <w:pStyle w:val="Normal"/>
+              <w:jc w:val="center"/>
+              <w:pBdr>
+                <w:bottom w:val="none" w:sz="0" w:space="0" w:color="000000"/>
+                <w:top w:val="none" w:sz="0" w:space="0" w:color="000000"/>
+                <w:left w:val="none" w:sz="0" w:space="0" w:color="000000"/>
+                <w:right w:val="none" w:sz="0" w:space="0" w:color="000000"/>
+              </w:pBdr>
+              <w:spacing w:after="100" w:before="100" w:line="240"/>
+              <w:ind w:left="100" w:right="100" w:firstLine="0" w:firstLineChars="0"/>
+            </w:pPr>
+            <w:r>
+              <w:rPr>
+                <w:rFonts w:ascii="Arial" w:hAnsi="Arial" w:eastAsia="Arial" w:cs="Arial"/>
+                <w:i w:val="false"/>
+                <w:b w:val="false"/>
+                <w:u w:val="none"/>
+                <w:sz w:val="16"/>
+                <w:szCs w:val="16"/>
+                <w:color w:val="000000"/>
+              </w:rPr>
+              <w:t xml:space="preserve">69.4</w:t>
             </w:r>
           </w:p>
         </w:tc>
@@ -25062,51 +25062,51 @@
                 <w:szCs w:val="16"/>
                 <w:color w:val="000000"/>
               </w:rPr>
-              <w:t xml:space="preserve"/>
-            </w:r>
-          </w:p>
-        </w:tc>
-        <w:tc>
-          <w:tcPr>
-            <w:tcBorders>
-              <w:bottom w:val="none" w:sz="0" w:space="0" w:color="000000"/>
-              <w:top w:val="none" w:sz="0" w:space="0" w:color="000000"/>
-              <w:left w:val="none" w:sz="0" w:space="0" w:color="000000"/>
-              <w:right w:val="none" w:sz="0" w:space="0" w:color="000000"/>
-            </w:tcBorders>
-            <w:shd w:val="clear" w:color="auto" w:fill="FFFFFF"/>
-            <w:tcMar>
-              <w:top w:w="0" w:type="dxa"/>
-              <w:bottom w:w="0" w:type="dxa"/>
-              <w:left w:w="0" w:type="dxa"/>
-              <w:right w:w="0" w:type="dxa"/>
-            </w:tcMar>
-            <w:vAlign w:val="top"/>
-          </w:tcPr>
-          <w:p>
-            <w:pPr>
-              <w:pStyle w:val="Normal"/>
-              <w:jc w:val="center"/>
-              <w:pBdr>
-                <w:bottom w:val="none" w:sz="0" w:space="0" w:color="000000"/>
-                <w:top w:val="none" w:sz="0" w:space="0" w:color="000000"/>
-                <w:left w:val="none" w:sz="0" w:space="0" w:color="000000"/>
-                <w:right w:val="none" w:sz="0" w:space="0" w:color="000000"/>
-              </w:pBdr>
-              <w:spacing w:after="100" w:before="100" w:line="240"/>
-              <w:ind w:left="100" w:right="100" w:firstLine="0" w:firstLineChars="0"/>
-            </w:pPr>
-            <w:r>
-              <w:rPr>
-                <w:rFonts w:ascii="Arial" w:hAnsi="Arial" w:eastAsia="Arial" w:cs="Arial"/>
-                <w:i w:val="false"/>
-                <w:b w:val="false"/>
-                <w:u w:val="none"/>
-                <w:sz w:val="16"/>
-                <w:szCs w:val="16"/>
-                <w:color w:val="000000"/>
-              </w:rPr>
-              <w:t xml:space="preserve"/>
+              <w:t xml:space="preserve">39</w:t>
+            </w:r>
+          </w:p>
+        </w:tc>
+        <w:tc>
+          <w:tcPr>
+            <w:tcBorders>
+              <w:bottom w:val="none" w:sz="0" w:space="0" w:color="000000"/>
+              <w:top w:val="none" w:sz="0" w:space="0" w:color="000000"/>
+              <w:left w:val="none" w:sz="0" w:space="0" w:color="000000"/>
+              <w:right w:val="none" w:sz="0" w:space="0" w:color="000000"/>
+            </w:tcBorders>
+            <w:shd w:val="clear" w:color="auto" w:fill="FFFFFF"/>
+            <w:tcMar>
+              <w:top w:w="0" w:type="dxa"/>
+              <w:bottom w:w="0" w:type="dxa"/>
+              <w:left w:w="0" w:type="dxa"/>
+              <w:right w:w="0" w:type="dxa"/>
+            </w:tcMar>
+            <w:vAlign w:val="top"/>
+          </w:tcPr>
+          <w:p>
+            <w:pPr>
+              <w:pStyle w:val="Normal"/>
+              <w:jc w:val="center"/>
+              <w:pBdr>
+                <w:bottom w:val="none" w:sz="0" w:space="0" w:color="000000"/>
+                <w:top w:val="none" w:sz="0" w:space="0" w:color="000000"/>
+                <w:left w:val="none" w:sz="0" w:space="0" w:color="000000"/>
+                <w:right w:val="none" w:sz="0" w:space="0" w:color="000000"/>
+              </w:pBdr>
+              <w:spacing w:after="100" w:before="100" w:line="240"/>
+              <w:ind w:left="100" w:right="100" w:firstLine="0" w:firstLineChars="0"/>
+            </w:pPr>
+            <w:r>
+              <w:rPr>
+                <w:rFonts w:ascii="Arial" w:hAnsi="Arial" w:eastAsia="Arial" w:cs="Arial"/>
+                <w:i w:val="false"/>
+                <w:b w:val="false"/>
+                <w:u w:val="none"/>
+                <w:sz w:val="16"/>
+                <w:szCs w:val="16"/>
+                <w:color w:val="000000"/>
+              </w:rPr>
+              <w:t xml:space="preserve">100.0</w:t>
             </w:r>
           </w:p>
         </w:tc>
@@ -25629,51 +25629,51 @@
                 <w:szCs w:val="16"/>
                 <w:color w:val="000000"/>
               </w:rPr>
-              <w:t xml:space="preserve"/>
-            </w:r>
-          </w:p>
-        </w:tc>
-        <w:tc>
-          <w:tcPr>
-            <w:tcBorders>
-              <w:bottom w:val="none" w:sz="0" w:space="0" w:color="000000"/>
-              <w:top w:val="none" w:sz="0" w:space="0" w:color="000000"/>
-              <w:left w:val="none" w:sz="0" w:space="0" w:color="000000"/>
-              <w:right w:val="none" w:sz="0" w:space="0" w:color="000000"/>
-            </w:tcBorders>
-            <w:shd w:val="clear" w:color="auto" w:fill="FFFFFF"/>
-            <w:tcMar>
-              <w:top w:w="0" w:type="dxa"/>
-              <w:bottom w:w="0" w:type="dxa"/>
-              <w:left w:w="0" w:type="dxa"/>
-              <w:right w:w="0" w:type="dxa"/>
-            </w:tcMar>
-            <w:vAlign w:val="top"/>
-          </w:tcPr>
-          <w:p>
-            <w:pPr>
-              <w:pStyle w:val="Normal"/>
-              <w:jc w:val="center"/>
-              <w:pBdr>
-                <w:bottom w:val="none" w:sz="0" w:space="0" w:color="000000"/>
-                <w:top w:val="none" w:sz="0" w:space="0" w:color="000000"/>
-                <w:left w:val="none" w:sz="0" w:space="0" w:color="000000"/>
-                <w:right w:val="none" w:sz="0" w:space="0" w:color="000000"/>
-              </w:pBdr>
-              <w:spacing w:after="100" w:before="100" w:line="240"/>
-              <w:ind w:left="100" w:right="100" w:firstLine="0" w:firstLineChars="0"/>
-            </w:pPr>
-            <w:r>
-              <w:rPr>
-                <w:rFonts w:ascii="Arial" w:hAnsi="Arial" w:eastAsia="Arial" w:cs="Arial"/>
-                <w:i w:val="false"/>
-                <w:b w:val="false"/>
-                <w:u w:val="none"/>
-                <w:sz w:val="16"/>
-                <w:szCs w:val="16"/>
-                <w:color w:val="000000"/>
-              </w:rPr>
-              <w:t xml:space="preserve"/>
+              <w:t xml:space="preserve">36</w:t>
+            </w:r>
+          </w:p>
+        </w:tc>
+        <w:tc>
+          <w:tcPr>
+            <w:tcBorders>
+              <w:bottom w:val="none" w:sz="0" w:space="0" w:color="000000"/>
+              <w:top w:val="none" w:sz="0" w:space="0" w:color="000000"/>
+              <w:left w:val="none" w:sz="0" w:space="0" w:color="000000"/>
+              <w:right w:val="none" w:sz="0" w:space="0" w:color="000000"/>
+            </w:tcBorders>
+            <w:shd w:val="clear" w:color="auto" w:fill="FFFFFF"/>
+            <w:tcMar>
+              <w:top w:w="0" w:type="dxa"/>
+              <w:bottom w:w="0" w:type="dxa"/>
+              <w:left w:w="0" w:type="dxa"/>
+              <w:right w:w="0" w:type="dxa"/>
+            </w:tcMar>
+            <w:vAlign w:val="top"/>
+          </w:tcPr>
+          <w:p>
+            <w:pPr>
+              <w:pStyle w:val="Normal"/>
+              <w:jc w:val="center"/>
+              <w:pBdr>
+                <w:bottom w:val="none" w:sz="0" w:space="0" w:color="000000"/>
+                <w:top w:val="none" w:sz="0" w:space="0" w:color="000000"/>
+                <w:left w:val="none" w:sz="0" w:space="0" w:color="000000"/>
+                <w:right w:val="none" w:sz="0" w:space="0" w:color="000000"/>
+              </w:pBdr>
+              <w:spacing w:after="100" w:before="100" w:line="240"/>
+              <w:ind w:left="100" w:right="100" w:firstLine="0" w:firstLineChars="0"/>
+            </w:pPr>
+            <w:r>
+              <w:rPr>
+                <w:rFonts w:ascii="Arial" w:hAnsi="Arial" w:eastAsia="Arial" w:cs="Arial"/>
+                <w:i w:val="false"/>
+                <w:b w:val="false"/>
+                <w:u w:val="none"/>
+                <w:sz w:val="16"/>
+                <w:szCs w:val="16"/>
+                <w:color w:val="000000"/>
+              </w:rPr>
+              <w:t xml:space="preserve">100.0</w:t>
             </w:r>
           </w:p>
         </w:tc>
@@ -26208,51 +26208,51 @@
                 <w:szCs w:val="16"/>
                 <w:color w:val="000000"/>
               </w:rPr>
-              <w:t xml:space="preserve"/>
-            </w:r>
-          </w:p>
-        </w:tc>
-        <w:tc>
-          <w:tcPr>
-            <w:tcBorders>
-              <w:bottom w:val="none" w:sz="0" w:space="0" w:color="000000"/>
-              <w:top w:val="none" w:sz="0" w:space="0" w:color="000000"/>
-              <w:left w:val="none" w:sz="0" w:space="0" w:color="000000"/>
-              <w:right w:val="none" w:sz="0" w:space="0" w:color="000000"/>
-            </w:tcBorders>
-            <w:shd w:val="clear" w:color="auto" w:fill="FFFFFF"/>
-            <w:tcMar>
-              <w:top w:w="0" w:type="dxa"/>
-              <w:bottom w:w="0" w:type="dxa"/>
-              <w:left w:w="0" w:type="dxa"/>
-              <w:right w:w="0" w:type="dxa"/>
-            </w:tcMar>
-            <w:vAlign w:val="top"/>
-          </w:tcPr>
-          <w:p>
-            <w:pPr>
-              <w:pStyle w:val="Normal"/>
-              <w:jc w:val="center"/>
-              <w:pBdr>
-                <w:bottom w:val="none" w:sz="0" w:space="0" w:color="000000"/>
-                <w:top w:val="none" w:sz="0" w:space="0" w:color="000000"/>
-                <w:left w:val="none" w:sz="0" w:space="0" w:color="000000"/>
-                <w:right w:val="none" w:sz="0" w:space="0" w:color="000000"/>
-              </w:pBdr>
-              <w:spacing w:after="100" w:before="100" w:line="240"/>
-              <w:ind w:left="100" w:right="100" w:firstLine="0" w:firstLineChars="0"/>
-            </w:pPr>
-            <w:r>
-              <w:rPr>
-                <w:rFonts w:ascii="Arial" w:hAnsi="Arial" w:eastAsia="Arial" w:cs="Arial"/>
-                <w:i w:val="false"/>
-                <w:b w:val="false"/>
-                <w:u w:val="none"/>
-                <w:sz w:val="16"/>
-                <w:szCs w:val="16"/>
-                <w:color w:val="000000"/>
-              </w:rPr>
-              <w:t xml:space="preserve"/>
+              <w:t xml:space="preserve">39</w:t>
+            </w:r>
+          </w:p>
+        </w:tc>
+        <w:tc>
+          <w:tcPr>
+            <w:tcBorders>
+              <w:bottom w:val="none" w:sz="0" w:space="0" w:color="000000"/>
+              <w:top w:val="none" w:sz="0" w:space="0" w:color="000000"/>
+              <w:left w:val="none" w:sz="0" w:space="0" w:color="000000"/>
+              <w:right w:val="none" w:sz="0" w:space="0" w:color="000000"/>
+            </w:tcBorders>
+            <w:shd w:val="clear" w:color="auto" w:fill="FFFFFF"/>
+            <w:tcMar>
+              <w:top w:w="0" w:type="dxa"/>
+              <w:bottom w:w="0" w:type="dxa"/>
+              <w:left w:w="0" w:type="dxa"/>
+              <w:right w:w="0" w:type="dxa"/>
+            </w:tcMar>
+            <w:vAlign w:val="top"/>
+          </w:tcPr>
+          <w:p>
+            <w:pPr>
+              <w:pStyle w:val="Normal"/>
+              <w:jc w:val="center"/>
+              <w:pBdr>
+                <w:bottom w:val="none" w:sz="0" w:space="0" w:color="000000"/>
+                <w:top w:val="none" w:sz="0" w:space="0" w:color="000000"/>
+                <w:left w:val="none" w:sz="0" w:space="0" w:color="000000"/>
+                <w:right w:val="none" w:sz="0" w:space="0" w:color="000000"/>
+              </w:pBdr>
+              <w:spacing w:after="100" w:before="100" w:line="240"/>
+              <w:ind w:left="100" w:right="100" w:firstLine="0" w:firstLineChars="0"/>
+            </w:pPr>
+            <w:r>
+              <w:rPr>
+                <w:rFonts w:ascii="Arial" w:hAnsi="Arial" w:eastAsia="Arial" w:cs="Arial"/>
+                <w:i w:val="false"/>
+                <w:b w:val="false"/>
+                <w:u w:val="none"/>
+                <w:sz w:val="16"/>
+                <w:szCs w:val="16"/>
+                <w:color w:val="000000"/>
+              </w:rPr>
+              <w:t xml:space="preserve">100.0</w:t>
             </w:r>
           </w:p>
         </w:tc>
@@ -26775,51 +26775,51 @@
                 <w:szCs w:val="16"/>
                 <w:color w:val="000000"/>
               </w:rPr>
-              <w:t xml:space="preserve"/>
-            </w:r>
-          </w:p>
-        </w:tc>
-        <w:tc>
-          <w:tcPr>
-            <w:tcBorders>
-              <w:bottom w:val="none" w:sz="0" w:space="0" w:color="000000"/>
-              <w:top w:val="none" w:sz="0" w:space="0" w:color="000000"/>
-              <w:left w:val="none" w:sz="0" w:space="0" w:color="000000"/>
-              <w:right w:val="none" w:sz="0" w:space="0" w:color="000000"/>
-            </w:tcBorders>
-            <w:shd w:val="clear" w:color="auto" w:fill="FFFFFF"/>
-            <w:tcMar>
-              <w:top w:w="0" w:type="dxa"/>
-              <w:bottom w:w="0" w:type="dxa"/>
-              <w:left w:w="0" w:type="dxa"/>
-              <w:right w:w="0" w:type="dxa"/>
-            </w:tcMar>
-            <w:vAlign w:val="top"/>
-          </w:tcPr>
-          <w:p>
-            <w:pPr>
-              <w:pStyle w:val="Normal"/>
-              <w:jc w:val="center"/>
-              <w:pBdr>
-                <w:bottom w:val="none" w:sz="0" w:space="0" w:color="000000"/>
-                <w:top w:val="none" w:sz="0" w:space="0" w:color="000000"/>
-                <w:left w:val="none" w:sz="0" w:space="0" w:color="000000"/>
-                <w:right w:val="none" w:sz="0" w:space="0" w:color="000000"/>
-              </w:pBdr>
-              <w:spacing w:after="100" w:before="100" w:line="240"/>
-              <w:ind w:left="100" w:right="100" w:firstLine="0" w:firstLineChars="0"/>
-            </w:pPr>
-            <w:r>
-              <w:rPr>
-                <w:rFonts w:ascii="Arial" w:hAnsi="Arial" w:eastAsia="Arial" w:cs="Arial"/>
-                <w:i w:val="false"/>
-                <w:b w:val="false"/>
-                <w:u w:val="none"/>
-                <w:sz w:val="16"/>
-                <w:szCs w:val="16"/>
-                <w:color w:val="000000"/>
-              </w:rPr>
-              <w:t xml:space="preserve"/>
+              <w:t xml:space="preserve">36</w:t>
+            </w:r>
+          </w:p>
+        </w:tc>
+        <w:tc>
+          <w:tcPr>
+            <w:tcBorders>
+              <w:bottom w:val="none" w:sz="0" w:space="0" w:color="000000"/>
+              <w:top w:val="none" w:sz="0" w:space="0" w:color="000000"/>
+              <w:left w:val="none" w:sz="0" w:space="0" w:color="000000"/>
+              <w:right w:val="none" w:sz="0" w:space="0" w:color="000000"/>
+            </w:tcBorders>
+            <w:shd w:val="clear" w:color="auto" w:fill="FFFFFF"/>
+            <w:tcMar>
+              <w:top w:w="0" w:type="dxa"/>
+              <w:bottom w:w="0" w:type="dxa"/>
+              <w:left w:w="0" w:type="dxa"/>
+              <w:right w:w="0" w:type="dxa"/>
+            </w:tcMar>
+            <w:vAlign w:val="top"/>
+          </w:tcPr>
+          <w:p>
+            <w:pPr>
+              <w:pStyle w:val="Normal"/>
+              <w:jc w:val="center"/>
+              <w:pBdr>
+                <w:bottom w:val="none" w:sz="0" w:space="0" w:color="000000"/>
+                <w:top w:val="none" w:sz="0" w:space="0" w:color="000000"/>
+                <w:left w:val="none" w:sz="0" w:space="0" w:color="000000"/>
+                <w:right w:val="none" w:sz="0" w:space="0" w:color="000000"/>
+              </w:pBdr>
+              <w:spacing w:after="100" w:before="100" w:line="240"/>
+              <w:ind w:left="100" w:right="100" w:firstLine="0" w:firstLineChars="0"/>
+            </w:pPr>
+            <w:r>
+              <w:rPr>
+                <w:rFonts w:ascii="Arial" w:hAnsi="Arial" w:eastAsia="Arial" w:cs="Arial"/>
+                <w:i w:val="false"/>
+                <w:b w:val="false"/>
+                <w:u w:val="none"/>
+                <w:sz w:val="16"/>
+                <w:szCs w:val="16"/>
+                <w:color w:val="000000"/>
+              </w:rPr>
+              <w:t xml:space="preserve">100.0</w:t>
             </w:r>
           </w:p>
         </w:tc>
@@ -28500,51 +28500,51 @@
                 <w:szCs w:val="16"/>
                 <w:color w:val="000000"/>
               </w:rPr>
-              <w:t xml:space="preserve"/>
-            </w:r>
-          </w:p>
-        </w:tc>
-        <w:tc>
-          <w:tcPr>
-            <w:tcBorders>
-              <w:bottom w:val="none" w:sz="0" w:space="0" w:color="000000"/>
-              <w:top w:val="none" w:sz="0" w:space="0" w:color="000000"/>
-              <w:left w:val="none" w:sz="0" w:space="0" w:color="000000"/>
-              <w:right w:val="none" w:sz="0" w:space="0" w:color="000000"/>
-            </w:tcBorders>
-            <w:shd w:val="clear" w:color="auto" w:fill="FFFFFF"/>
-            <w:tcMar>
-              <w:top w:w="0" w:type="dxa"/>
-              <w:bottom w:w="0" w:type="dxa"/>
-              <w:left w:w="0" w:type="dxa"/>
-              <w:right w:w="0" w:type="dxa"/>
-            </w:tcMar>
-            <w:vAlign w:val="top"/>
-          </w:tcPr>
-          <w:p>
-            <w:pPr>
-              <w:pStyle w:val="Normal"/>
-              <w:jc w:val="center"/>
-              <w:pBdr>
-                <w:bottom w:val="none" w:sz="0" w:space="0" w:color="000000"/>
-                <w:top w:val="none" w:sz="0" w:space="0" w:color="000000"/>
-                <w:left w:val="none" w:sz="0" w:space="0" w:color="000000"/>
-                <w:right w:val="none" w:sz="0" w:space="0" w:color="000000"/>
-              </w:pBdr>
-              <w:spacing w:after="100" w:before="100" w:line="240"/>
-              <w:ind w:left="100" w:right="100" w:firstLine="0" w:firstLineChars="0"/>
-            </w:pPr>
-            <w:r>
-              <w:rPr>
-                <w:rFonts w:ascii="Arial" w:hAnsi="Arial" w:eastAsia="Arial" w:cs="Arial"/>
-                <w:i w:val="false"/>
-                <w:b w:val="false"/>
-                <w:u w:val="none"/>
-                <w:sz w:val="16"/>
-                <w:szCs w:val="16"/>
-                <w:color w:val="000000"/>
-              </w:rPr>
-              <w:t xml:space="preserve"/>
+              <w:t xml:space="preserve">39</w:t>
+            </w:r>
+          </w:p>
+        </w:tc>
+        <w:tc>
+          <w:tcPr>
+            <w:tcBorders>
+              <w:bottom w:val="none" w:sz="0" w:space="0" w:color="000000"/>
+              <w:top w:val="none" w:sz="0" w:space="0" w:color="000000"/>
+              <w:left w:val="none" w:sz="0" w:space="0" w:color="000000"/>
+              <w:right w:val="none" w:sz="0" w:space="0" w:color="000000"/>
+            </w:tcBorders>
+            <w:shd w:val="clear" w:color="auto" w:fill="FFFFFF"/>
+            <w:tcMar>
+              <w:top w:w="0" w:type="dxa"/>
+              <w:bottom w:w="0" w:type="dxa"/>
+              <w:left w:w="0" w:type="dxa"/>
+              <w:right w:w="0" w:type="dxa"/>
+            </w:tcMar>
+            <w:vAlign w:val="top"/>
+          </w:tcPr>
+          <w:p>
+            <w:pPr>
+              <w:pStyle w:val="Normal"/>
+              <w:jc w:val="center"/>
+              <w:pBdr>
+                <w:bottom w:val="none" w:sz="0" w:space="0" w:color="000000"/>
+                <w:top w:val="none" w:sz="0" w:space="0" w:color="000000"/>
+                <w:left w:val="none" w:sz="0" w:space="0" w:color="000000"/>
+                <w:right w:val="none" w:sz="0" w:space="0" w:color="000000"/>
+              </w:pBdr>
+              <w:spacing w:after="100" w:before="100" w:line="240"/>
+              <w:ind w:left="100" w:right="100" w:firstLine="0" w:firstLineChars="0"/>
+            </w:pPr>
+            <w:r>
+              <w:rPr>
+                <w:rFonts w:ascii="Arial" w:hAnsi="Arial" w:eastAsia="Arial" w:cs="Arial"/>
+                <w:i w:val="false"/>
+                <w:b w:val="false"/>
+                <w:u w:val="none"/>
+                <w:sz w:val="16"/>
+                <w:szCs w:val="16"/>
+                <w:color w:val="000000"/>
+              </w:rPr>
+              <w:t xml:space="preserve">100.0</w:t>
             </w:r>
           </w:p>
         </w:tc>
@@ -29067,51 +29067,51 @@
                 <w:szCs w:val="16"/>
                 <w:color w:val="000000"/>
               </w:rPr>
-              <w:t xml:space="preserve"/>
-            </w:r>
-          </w:p>
-        </w:tc>
-        <w:tc>
-          <w:tcPr>
-            <w:tcBorders>
-              <w:bottom w:val="none" w:sz="0" w:space="0" w:color="000000"/>
-              <w:top w:val="none" w:sz="0" w:space="0" w:color="000000"/>
-              <w:left w:val="none" w:sz="0" w:space="0" w:color="000000"/>
-              <w:right w:val="none" w:sz="0" w:space="0" w:color="000000"/>
-            </w:tcBorders>
-            <w:shd w:val="clear" w:color="auto" w:fill="FFFFFF"/>
-            <w:tcMar>
-              <w:top w:w="0" w:type="dxa"/>
-              <w:bottom w:w="0" w:type="dxa"/>
-              <w:left w:w="0" w:type="dxa"/>
-              <w:right w:w="0" w:type="dxa"/>
-            </w:tcMar>
-            <w:vAlign w:val="top"/>
-          </w:tcPr>
-          <w:p>
-            <w:pPr>
-              <w:pStyle w:val="Normal"/>
-              <w:jc w:val="center"/>
-              <w:pBdr>
-                <w:bottom w:val="none" w:sz="0" w:space="0" w:color="000000"/>
-                <w:top w:val="none" w:sz="0" w:space="0" w:color="000000"/>
-                <w:left w:val="none" w:sz="0" w:space="0" w:color="000000"/>
-                <w:right w:val="none" w:sz="0" w:space="0" w:color="000000"/>
-              </w:pBdr>
-              <w:spacing w:after="100" w:before="100" w:line="240"/>
-              <w:ind w:left="100" w:right="100" w:firstLine="0" w:firstLineChars="0"/>
-            </w:pPr>
-            <w:r>
-              <w:rPr>
-                <w:rFonts w:ascii="Arial" w:hAnsi="Arial" w:eastAsia="Arial" w:cs="Arial"/>
-                <w:i w:val="false"/>
-                <w:b w:val="false"/>
-                <w:u w:val="none"/>
-                <w:sz w:val="16"/>
-                <w:szCs w:val="16"/>
-                <w:color w:val="000000"/>
-              </w:rPr>
-              <w:t xml:space="preserve"/>
+              <w:t xml:space="preserve">36</w:t>
+            </w:r>
+          </w:p>
+        </w:tc>
+        <w:tc>
+          <w:tcPr>
+            <w:tcBorders>
+              <w:bottom w:val="none" w:sz="0" w:space="0" w:color="000000"/>
+              <w:top w:val="none" w:sz="0" w:space="0" w:color="000000"/>
+              <w:left w:val="none" w:sz="0" w:space="0" w:color="000000"/>
+              <w:right w:val="none" w:sz="0" w:space="0" w:color="000000"/>
+            </w:tcBorders>
+            <w:shd w:val="clear" w:color="auto" w:fill="FFFFFF"/>
+            <w:tcMar>
+              <w:top w:w="0" w:type="dxa"/>
+              <w:bottom w:w="0" w:type="dxa"/>
+              <w:left w:w="0" w:type="dxa"/>
+              <w:right w:w="0" w:type="dxa"/>
+            </w:tcMar>
+            <w:vAlign w:val="top"/>
+          </w:tcPr>
+          <w:p>
+            <w:pPr>
+              <w:pStyle w:val="Normal"/>
+              <w:jc w:val="center"/>
+              <w:pBdr>
+                <w:bottom w:val="none" w:sz="0" w:space="0" w:color="000000"/>
+                <w:top w:val="none" w:sz="0" w:space="0" w:color="000000"/>
+                <w:left w:val="none" w:sz="0" w:space="0" w:color="000000"/>
+                <w:right w:val="none" w:sz="0" w:space="0" w:color="000000"/>
+              </w:pBdr>
+              <w:spacing w:after="100" w:before="100" w:line="240"/>
+              <w:ind w:left="100" w:right="100" w:firstLine="0" w:firstLineChars="0"/>
+            </w:pPr>
+            <w:r>
+              <w:rPr>
+                <w:rFonts w:ascii="Arial" w:hAnsi="Arial" w:eastAsia="Arial" w:cs="Arial"/>
+                <w:i w:val="false"/>
+                <w:b w:val="false"/>
+                <w:u w:val="none"/>
+                <w:sz w:val="16"/>
+                <w:szCs w:val="16"/>
+                <w:color w:val="000000"/>
+              </w:rPr>
+              <w:t xml:space="preserve">100.0</w:t>
             </w:r>
           </w:p>
         </w:tc>

</xml_diff>